<commit_message>
agrego nuevo rol especial para probar y usuario admin q lo posee
</commit_message>
<xml_diff>
--- a/Estrategia.docx
+++ b/Estrategia.docx
@@ -146,6 +146,18 @@
       </w:pPr>
       <w:r>
         <w:t>A la hora de crear/modificar una empresa/cliente, no pueden haber campos en nulo (salvo el piso y el numero de departamento). En caso de querer modificar un cliente/empresa migrado, será obligatorio completar los campos que hayan quedado vacios de la migración.</w:t>
+      </w:r>
+    </w:p>
+    <w:p>
+      <w:pPr>
+        <w:pStyle w:val="Prrafodelista"/>
+        <w:numPr>
+          <w:ilvl w:val="0"/>
+          <w:numId w:val="1"/>
+        </w:numPr>
+      </w:pPr>
+      <w:r>
+        <w:t>Creamos el usuario con username: admin y password: w23q. Este usuario tiene un rol especial que le permite realizar todas las funcionalidades de la aplicación.</w:t>
       </w:r>
     </w:p>
     <w:p/>

</xml_diff>

<commit_message>
avanzo con generar publicacion
</commit_message>
<xml_diff>
--- a/Estrategia.docx
+++ b/Estrategia.docx
@@ -158,6 +158,18 @@
       </w:pPr>
       <w:r>
         <w:t>Creamos el usuario con username: admin y password: w23q. Este usuario tiene un rol especial que le permite realizar todas las funcionalidades de la aplicación.</w:t>
+      </w:r>
+    </w:p>
+    <w:p>
+      <w:pPr>
+        <w:pStyle w:val="Prrafodelista"/>
+        <w:numPr>
+          <w:ilvl w:val="0"/>
+          <w:numId w:val="1"/>
+        </w:numPr>
+      </w:pPr>
+      <w:r>
+        <w:t>Las publicaciones duran 1 mes</w:t>
       </w:r>
     </w:p>
     <w:p/>

</xml_diff>

<commit_message>
avanzo con funcionalidad comprar
</commit_message>
<xml_diff>
--- a/Estrategia.docx
+++ b/Estrategia.docx
@@ -2,6 +2,59 @@
 <file path=word/document.xml><?xml version="1.0" encoding="utf-8"?>
 <w:document xmlns:ve="http://schemas.openxmlformats.org/markup-compatibility/2006" xmlns:o="urn:schemas-microsoft-com:office:office" xmlns:r="http://schemas.openxmlformats.org/officeDocument/2006/relationships" xmlns:m="http://schemas.openxmlformats.org/officeDocument/2006/math" xmlns:v="urn:schemas-microsoft-com:vml" xmlns:wp="http://schemas.openxmlformats.org/drawingml/2006/wordprocessingDrawing" xmlns:w10="urn:schemas-microsoft-com:office:word" xmlns:w="http://schemas.openxmlformats.org/wordprocessingml/2006/main" xmlns:wne="http://schemas.microsoft.com/office/word/2006/wordml">
   <w:body>
+    <w:p>
+      <w:pPr>
+        <w:rPr>
+          <w:b/>
+          <w:u w:val="single"/>
+        </w:rPr>
+      </w:pPr>
+      <w:r>
+        <w:rPr>
+          <w:b/>
+          <w:u w:val="single"/>
+        </w:rPr>
+        <w:t>Falta:</w:t>
+      </w:r>
+    </w:p>
+    <w:p>
+      <w:pPr>
+        <w:rPr>
+          <w:b/>
+          <w:u w:val="single"/>
+        </w:rPr>
+      </w:pPr>
+      <w:r>
+        <w:rPr>
+          <w:b/>
+          <w:u w:val="single"/>
+        </w:rPr>
+        <w:t>Hacer que pasa cuando se deshabilita un usuario</w:t>
+      </w:r>
+    </w:p>
+    <w:p>
+      <w:pPr>
+        <w:rPr>
+          <w:b/>
+          <w:u w:val="single"/>
+        </w:rPr>
+      </w:pPr>
+      <w:r>
+        <w:rPr>
+          <w:b/>
+          <w:u w:val="single"/>
+        </w:rPr>
+        <w:t>Arreglar el listar publicaciones</w:t>
+      </w:r>
+    </w:p>
+    <w:p>
+      <w:pPr>
+        <w:rPr>
+          <w:b/>
+          <w:u w:val="single"/>
+        </w:rPr>
+      </w:pPr>
+    </w:p>
     <w:p>
       <w:pPr>
         <w:rPr>
@@ -194,6 +247,18 @@
       </w:r>
       <w:r>
         <w:t xml:space="preserve"> </w:t>
+      </w:r>
+    </w:p>
+    <w:p>
+      <w:pPr>
+        <w:pStyle w:val="Prrafodelista"/>
+        <w:numPr>
+          <w:ilvl w:val="0"/>
+          <w:numId w:val="1"/>
+        </w:numPr>
+      </w:pPr>
+      <w:r>
+        <w:t>Para buscar publicaciones es obligatorio poner como minimo 1 rubro y la descripcion</w:t>
       </w:r>
     </w:p>
     <w:p/>

</xml_diff>

<commit_message>
termino la funcionalidad de comprar/ofertar
</commit_message>
<xml_diff>
--- a/Estrategia.docx
+++ b/Estrategia.docx
@@ -45,6 +45,36 @@
           <w:u w:val="single"/>
         </w:rPr>
         <w:t>Arreglar el listar publicaciones</w:t>
+      </w:r>
+    </w:p>
+    <w:p>
+      <w:pPr>
+        <w:rPr>
+          <w:b/>
+          <w:u w:val="single"/>
+        </w:rPr>
+      </w:pPr>
+      <w:r>
+        <w:rPr>
+          <w:b/>
+          <w:u w:val="single"/>
+        </w:rPr>
+        <w:t>Modelar lo de la primer publicación gratis</w:t>
+      </w:r>
+    </w:p>
+    <w:p>
+      <w:pPr>
+        <w:rPr>
+          <w:b/>
+          <w:u w:val="single"/>
+        </w:rPr>
+      </w:pPr>
+      <w:r>
+        <w:rPr>
+          <w:b/>
+          <w:u w:val="single"/>
+        </w:rPr>
+        <w:t>Facturar cuando se crea publicacion</w:t>
       </w:r>
     </w:p>
     <w:p>
@@ -257,8 +287,50 @@
           <w:numId w:val="1"/>
         </w:numPr>
       </w:pPr>
-      <w:r>
-        <w:t>Para buscar publicaciones es obligatorio poner como minimo 1 rubro y la descripcion</w:t>
+    </w:p>
+    <w:p>
+      <w:pPr>
+        <w:pStyle w:val="Prrafodelista"/>
+        <w:numPr>
+          <w:ilvl w:val="0"/>
+          <w:numId w:val="1"/>
+        </w:numPr>
+      </w:pPr>
+      <w:r>
+        <w:t xml:space="preserve">Para buscar publicaciones es obligatorio poner como </w:t>
+      </w:r>
+      <w:r>
+        <w:t>mínimo</w:t>
+      </w:r>
+      <w:r>
+        <w:t xml:space="preserve"> 1 rubro y la </w:t>
+      </w:r>
+      <w:r>
+        <w:t>descripción</w:t>
+      </w:r>
+    </w:p>
+    <w:p>
+      <w:pPr>
+        <w:pStyle w:val="Prrafodelista"/>
+        <w:numPr>
+          <w:ilvl w:val="0"/>
+          <w:numId w:val="1"/>
+        </w:numPr>
+      </w:pPr>
+      <w:r>
+        <w:t>Creamos el campo envío en las publicaciones, las migradas lo poseen en ‘false’ ya que es una funcionalidad nueva. Las nuevas publicaciones pueden elegir esta opción.</w:t>
+      </w:r>
+    </w:p>
+    <w:p>
+      <w:pPr>
+        <w:pStyle w:val="Prrafodelista"/>
+        <w:numPr>
+          <w:ilvl w:val="0"/>
+          <w:numId w:val="1"/>
+        </w:numPr>
+      </w:pPr>
+      <w:r>
+        <w:t>El precio del envio es igual al porcentaje de la visibilidad por el monto del producto vendido (sin importar cantidad)</w:t>
       </w:r>
     </w:p>
     <w:p/>

</xml_diff>

<commit_message>
agrego funcionalidad de calificar
</commit_message>
<xml_diff>
--- a/Estrategia.docx
+++ b/Estrategia.docx
@@ -15,6 +15,36 @@
           <w:u w:val="single"/>
         </w:rPr>
         <w:t>Falta:</w:t>
+      </w:r>
+    </w:p>
+    <w:p>
+      <w:pPr>
+        <w:rPr>
+          <w:b/>
+          <w:u w:val="single"/>
+        </w:rPr>
+      </w:pPr>
+      <w:r>
+        <w:rPr>
+          <w:b/>
+          <w:u w:val="single"/>
+        </w:rPr>
+        <w:t>Poner estrellas de 1 a 5</w:t>
+      </w:r>
+    </w:p>
+    <w:p>
+      <w:pPr>
+        <w:rPr>
+          <w:b/>
+          <w:u w:val="single"/>
+        </w:rPr>
+      </w:pPr>
+      <w:r>
+        <w:rPr>
+          <w:b/>
+          <w:u w:val="single"/>
+        </w:rPr>
+        <w:t>Que un usuario no pueda comprar si debe 3 o mas calificaciones</w:t>
       </w:r>
     </w:p>
     <w:p>
@@ -255,6 +285,7 @@
         </w:numPr>
       </w:pPr>
       <w:r>
+        <w:lastRenderedPageBreak/>
         <w:t>Creamos el usuario con username: admin y password: w23q. Este usuario tiene un rol especial que le permite realizar todas las funcionalidades de la aplicación.</w:t>
       </w:r>
     </w:p>
@@ -331,6 +362,18 @@
       </w:pPr>
       <w:r>
         <w:t>El precio del envio es igual al porcentaje de la visibilidad por el monto del producto vendido (sin importar cantidad)</w:t>
+      </w:r>
+    </w:p>
+    <w:p>
+      <w:pPr>
+        <w:pStyle w:val="Prrafodelista"/>
+        <w:numPr>
+          <w:ilvl w:val="0"/>
+          <w:numId w:val="1"/>
+        </w:numPr>
+      </w:pPr>
+      <w:r>
+        <w:t>Cada vez que inicia el sistema se hace un barrido sobre las publicaciones y se finaliza aquellas que hayan vencido. En caso de que sean subastas se generara la facturación correspondiente y se adjudicara la compra al ultimo usuario que oferto.</w:t>
       </w:r>
     </w:p>
     <w:p/>

</xml_diff>

<commit_message>
agrego la funcionalidad de historial y de mostrar facturas
</commit_message>
<xml_diff>
--- a/Estrategia.docx
+++ b/Estrategia.docx
@@ -30,21 +30,6 @@
           <w:u w:val="single"/>
         </w:rPr>
         <w:t>Poner estrellas de 1 a 5</w:t>
-      </w:r>
-    </w:p>
-    <w:p>
-      <w:pPr>
-        <w:rPr>
-          <w:b/>
-          <w:u w:val="single"/>
-        </w:rPr>
-      </w:pPr>
-      <w:r>
-        <w:rPr>
-          <w:b/>
-          <w:u w:val="single"/>
-        </w:rPr>
-        <w:t>Que un usuario no pueda comprar si debe 3 o mas calificaciones</w:t>
       </w:r>
     </w:p>
     <w:p>
@@ -285,7 +270,6 @@
         </w:numPr>
       </w:pPr>
       <w:r>
-        <w:lastRenderedPageBreak/>
         <w:t>Creamos el usuario con username: admin y password: w23q. Este usuario tiene un rol especial que le permite realizar todas las funcionalidades de la aplicación.</w:t>
       </w:r>
     </w:p>
@@ -298,6 +282,7 @@
         </w:numPr>
       </w:pPr>
       <w:r>
+        <w:lastRenderedPageBreak/>
         <w:t xml:space="preserve">Las publicaciones </w:t>
       </w:r>
       <w:r>

</xml_diff>

<commit_message>
arreglo bugs y agrego lo de cambiar contraseña por admin y users
</commit_message>
<xml_diff>
--- a/Estrategia.docx
+++ b/Estrategia.docx
@@ -353,6 +353,42 @@
       </w:r>
       <w:r>
         <w:t>.</w:t>
+      </w:r>
+    </w:p>
+    <w:p>
+      <w:pPr>
+        <w:pStyle w:val="Prrafodelista"/>
+        <w:numPr>
+          <w:ilvl w:val="0"/>
+          <w:numId w:val="1"/>
+        </w:numPr>
+      </w:pPr>
+      <w:r>
+        <w:t>Si se deshabilita un rol, ningún usuario podrá acceder con ese rol</w:t>
+      </w:r>
+    </w:p>
+    <w:p>
+      <w:pPr>
+        <w:pStyle w:val="Prrafodelista"/>
+        <w:numPr>
+          <w:ilvl w:val="0"/>
+          <w:numId w:val="1"/>
+        </w:numPr>
+      </w:pPr>
+      <w:r>
+        <w:t>Si se deshabilita una visibilidad no se podrán crear nuevas publicaciones con esa visibilidad, las creadas permanecerán.</w:t>
+      </w:r>
+    </w:p>
+    <w:p>
+      <w:pPr>
+        <w:pStyle w:val="Prrafodelista"/>
+        <w:numPr>
+          <w:ilvl w:val="0"/>
+          <w:numId w:val="1"/>
+        </w:numPr>
+      </w:pPr>
+      <w:r>
+        <w:t>Agregamos la funcionalidad de cambiar contraseña para los usuarios, para que puedan cambiar su propia contraseña, el administrador posee la funcionalidad de cambiar su contraseña y la contraseña de cualquier usuario dentro de la funcionalidad de ABM Usuario.</w:t>
       </w:r>
     </w:p>
     <w:p/>

</xml_diff>

<commit_message>
avanzo con listados estadisticos, faltan algunos detalles y termino
</commit_message>
<xml_diff>
--- a/Estrategia.docx
+++ b/Estrategia.docx
@@ -2,59 +2,6 @@
 <file path=word/document.xml><?xml version="1.0" encoding="utf-8"?>
 <w:document xmlns:ve="http://schemas.openxmlformats.org/markup-compatibility/2006" xmlns:o="urn:schemas-microsoft-com:office:office" xmlns:r="http://schemas.openxmlformats.org/officeDocument/2006/relationships" xmlns:m="http://schemas.openxmlformats.org/officeDocument/2006/math" xmlns:v="urn:schemas-microsoft-com:vml" xmlns:wp="http://schemas.openxmlformats.org/drawingml/2006/wordprocessingDrawing" xmlns:w10="urn:schemas-microsoft-com:office:word" xmlns:w="http://schemas.openxmlformats.org/wordprocessingml/2006/main" xmlns:wne="http://schemas.microsoft.com/office/word/2006/wordml">
   <w:body>
-    <w:p>
-      <w:pPr>
-        <w:rPr>
-          <w:b/>
-          <w:u w:val="single"/>
-        </w:rPr>
-      </w:pPr>
-      <w:r>
-        <w:rPr>
-          <w:b/>
-          <w:u w:val="single"/>
-        </w:rPr>
-        <w:t>Falta:</w:t>
-      </w:r>
-    </w:p>
-    <w:p>
-      <w:pPr>
-        <w:rPr>
-          <w:b/>
-          <w:u w:val="single"/>
-        </w:rPr>
-      </w:pPr>
-      <w:r>
-        <w:rPr>
-          <w:b/>
-          <w:u w:val="single"/>
-        </w:rPr>
-        <w:t>Arreglar el listar publicaciones</w:t>
-      </w:r>
-    </w:p>
-    <w:p>
-      <w:pPr>
-        <w:rPr>
-          <w:b/>
-          <w:u w:val="single"/>
-        </w:rPr>
-      </w:pPr>
-      <w:r>
-        <w:rPr>
-          <w:b/>
-          <w:u w:val="single"/>
-        </w:rPr>
-        <w:t>Modelar lo de la primer publicación gratis</w:t>
-      </w:r>
-    </w:p>
-    <w:p>
-      <w:pPr>
-        <w:rPr>
-          <w:b/>
-          <w:u w:val="single"/>
-        </w:rPr>
-      </w:pPr>
-    </w:p>
     <w:p>
       <w:pPr>
         <w:rPr>
@@ -300,31 +247,31 @@
         </w:numPr>
       </w:pPr>
       <w:r>
+        <w:t>El precio del envio es igual al porcentaje de la visibilidad por el monto del producto vendido (sin importar cantidad)</w:t>
+      </w:r>
+    </w:p>
+    <w:p>
+      <w:pPr>
+        <w:pStyle w:val="Prrafodelista"/>
+        <w:numPr>
+          <w:ilvl w:val="0"/>
+          <w:numId w:val="1"/>
+        </w:numPr>
+      </w:pPr>
+      <w:r>
+        <w:t>Cada vez que inicia el sistema se hace un barrido sobre las publicaciones y se finaliza aquellas que hayan vencido. En caso de que sean subastas se generara la facturación correspondiente y se adjudicara la compra al ultimo usuario que oferto.</w:t>
+      </w:r>
+    </w:p>
+    <w:p>
+      <w:pPr>
+        <w:pStyle w:val="Prrafodelista"/>
+        <w:numPr>
+          <w:ilvl w:val="0"/>
+          <w:numId w:val="1"/>
+        </w:numPr>
+      </w:pPr>
+      <w:r>
         <w:lastRenderedPageBreak/>
-        <w:t>El precio del envio es igual al porcentaje de la visibilidad por el monto del producto vendido (sin importar cantidad)</w:t>
-      </w:r>
-    </w:p>
-    <w:p>
-      <w:pPr>
-        <w:pStyle w:val="Prrafodelista"/>
-        <w:numPr>
-          <w:ilvl w:val="0"/>
-          <w:numId w:val="1"/>
-        </w:numPr>
-      </w:pPr>
-      <w:r>
-        <w:t>Cada vez que inicia el sistema se hace un barrido sobre las publicaciones y se finaliza aquellas que hayan vencido. En caso de que sean subastas se generara la facturación correspondiente y se adjudicara la compra al ultimo usuario que oferto.</w:t>
-      </w:r>
-    </w:p>
-    <w:p>
-      <w:pPr>
-        <w:pStyle w:val="Prrafodelista"/>
-        <w:numPr>
-          <w:ilvl w:val="0"/>
-          <w:numId w:val="1"/>
-        </w:numPr>
-      </w:pPr>
-      <w:r>
         <w:t xml:space="preserve">Las calificaciones migradas fueron migradas con la mitad de su valor ya que el rango de calificaciones era de 1 a 10 y ahora es de 1 a 5. </w:t>
       </w:r>
     </w:p>
@@ -389,6 +336,18 @@
       </w:pPr>
       <w:r>
         <w:t>Agregamos la funcionalidad de cambiar contraseña para los usuarios, para que puedan cambiar su propia contraseña, el administrador posee la funcionalidad de cambiar su contraseña y la contraseña de cualquier usuario dentro de la funcionalidad de ABM Usuario.</w:t>
+      </w:r>
+    </w:p>
+    <w:p>
+      <w:pPr>
+        <w:pStyle w:val="Prrafodelista"/>
+        <w:numPr>
+          <w:ilvl w:val="0"/>
+          <w:numId w:val="1"/>
+        </w:numPr>
+      </w:pPr>
+      <w:r>
+        <w:t>Los usuarios creados después de la migración poseen su primera publicación gratis, es decir que podrán generar una publicación con cualquier visibilidad y la comisión por la misma será 0$.</w:t>
       </w:r>
     </w:p>
     <w:p/>

</xml_diff>

<commit_message>
agrego lo de las publicaciones borradores que faltaba
</commit_message>
<xml_diff>
--- a/Estrategia.docx
+++ b/Estrategia.docx
@@ -348,6 +348,18 @@
       </w:pPr>
       <w:r>
         <w:t>Los usuarios creados después de la migración poseen su primera publicación gratis, es decir que podrán generar una publicación con cualquier visibilidad y la comisión por la misma será 0$.</w:t>
+      </w:r>
+    </w:p>
+    <w:p>
+      <w:pPr>
+        <w:pStyle w:val="Prrafodelista"/>
+        <w:numPr>
+          <w:ilvl w:val="0"/>
+          <w:numId w:val="1"/>
+        </w:numPr>
+      </w:pPr>
+      <w:r>
+        <w:t>Aquellas subastas que venzan sin ninguna oferta realizada en la misma se darán por finalizada sin generar ninguna factura de compra ya que nadie adquirió el producto ofertado.</w:t>
       </w:r>
     </w:p>
     <w:p/>

</xml_diff>

<commit_message>
cambio fecha y justifico en estrategia
</commit_message>
<xml_diff>
--- a/Estrategia.docx
+++ b/Estrategia.docx
@@ -145,10 +145,46 @@
         </w:numPr>
       </w:pPr>
       <w:r>
-        <w:t>Elegimos como fecha para inicar el sistema el 01/01/2015 ya que todas las publicaciones pertenecen al año 201</w:t>
-      </w:r>
-      <w:r>
-        <w:t>5</w:t>
+        <w:t>Elegimos como fe</w:t>
+      </w:r>
+      <w:r>
+        <w:t>cha para inicar el sistema el 31/12/2016</w:t>
+      </w:r>
+      <w:r>
+        <w:t xml:space="preserve"> ya que </w:t>
+      </w:r>
+      <w:r>
+        <w:t xml:space="preserve">la </w:t>
+      </w:r>
+      <w:r>
+        <w:t>última</w:t>
+      </w:r>
+      <w:r>
+        <w:t xml:space="preserve"> operación realizada de los datos migrados fue una </w:t>
+      </w:r>
+      <w:r>
+        <w:t>compra</w:t>
+      </w:r>
+      <w:r>
+        <w:t xml:space="preserve"> el 30/12/2016</w:t>
+      </w:r>
+    </w:p>
+    <w:p>
+      <w:pPr>
+        <w:pStyle w:val="Prrafodelista"/>
+        <w:numPr>
+          <w:ilvl w:val="0"/>
+          <w:numId w:val="1"/>
+        </w:numPr>
+      </w:pPr>
+      <w:r>
+        <w:t xml:space="preserve">Todas las publicaciones migradas estarán finalizadas ya que sus vencimientos son menores a esta fecha. Si bien hay compras/facturas con fechas sobre publicaciones que vencieron, nada nos asegura que estos datos sean </w:t>
+      </w:r>
+      <w:r>
+        <w:t>erróneos</w:t>
+      </w:r>
+      <w:r>
+        <w:t xml:space="preserve"> ya que no conocemos el funcionamiento del sistema anterior.</w:t>
       </w:r>
     </w:p>
     <w:p>
@@ -259,6 +295,7 @@
         </w:numPr>
       </w:pPr>
       <w:r>
+        <w:lastRenderedPageBreak/>
         <w:t>Cada vez que inicia el sistema se hace un barrido sobre las publicaciones y se finaliza aquellas que hayan vencido. En caso de que sean subastas se generara la facturación correspondiente y se adjudicara la compra al ultimo usuario que oferto.</w:t>
       </w:r>
     </w:p>
@@ -271,7 +308,6 @@
         </w:numPr>
       </w:pPr>
       <w:r>
-        <w:lastRenderedPageBreak/>
         <w:t xml:space="preserve">Las calificaciones migradas fueron migradas con la mitad de su valor ya que el rango de calificaciones era de 1 a 10 y ahora es de 1 a 5. </w:t>
       </w:r>
     </w:p>

</xml_diff>

<commit_message>
agrego lo de la reputacion
</commit_message>
<xml_diff>
--- a/Estrategia.docx
+++ b/Estrategia.docx
@@ -411,6 +411,42 @@
       </w:pPr>
       <w:r>
         <w:t>En el caso que se cree una publicación en borrador el usuario podrá acceder a ella para realizar modificaciones y ponerla en estado activa o no. No se podrá cambiar el tipo de visibilidad de la publicación.</w:t>
+      </w:r>
+    </w:p>
+    <w:p>
+      <w:pPr>
+        <w:pStyle w:val="Prrafodelista"/>
+        <w:numPr>
+          <w:ilvl w:val="0"/>
+          <w:numId w:val="1"/>
+        </w:numPr>
+      </w:pPr>
+      <w:r>
+        <w:t>Creamos la tabla Reputacion con 5 tipos de reputaciones, la reputación de un usuario se calcula como la suma de todas las estrellas recibidas dividido la cantidad de calificaciones.</w:t>
+      </w:r>
+    </w:p>
+    <w:p>
+      <w:pPr>
+        <w:pStyle w:val="Prrafodelista"/>
+        <w:numPr>
+          <w:ilvl w:val="0"/>
+          <w:numId w:val="1"/>
+        </w:numPr>
+      </w:pPr>
+      <w:r>
+        <w:t>Todos los usuarios nuevos no poseen reputación, cada vez que alguien califica, se modifica la reputación del usuario calificado.</w:t>
+      </w:r>
+    </w:p>
+    <w:p>
+      <w:pPr>
+        <w:pStyle w:val="Prrafodelista"/>
+        <w:numPr>
+          <w:ilvl w:val="0"/>
+          <w:numId w:val="1"/>
+        </w:numPr>
+      </w:pPr>
+      <w:r>
+        <w:t>Al final de la migración calculamos todas las reputaciones de los usuarios migrados, basándonos en las calificaciones migradas.</w:t>
       </w:r>
     </w:p>
     <w:p/>

</xml_diff>

<commit_message>
corrijo algunas cosas modifico der y estrategia
</commit_message>
<xml_diff>
--- a/Estrategia.docx
+++ b/Estrategia.docx
@@ -66,26 +66,22 @@
           <w:b/>
           <w:u w:val="single"/>
         </w:rPr>
-        <w:t>Otras d</w:t>
-      </w:r>
-      <w:r>
-        <w:rPr>
-          <w:b/>
-          <w:u w:val="single"/>
-        </w:rPr>
-        <w:t>ecisiones:</w:t>
-      </w:r>
-    </w:p>
-    <w:p>
-      <w:pPr>
-        <w:pStyle w:val="Prrafodelista"/>
-        <w:numPr>
-          <w:ilvl w:val="0"/>
-          <w:numId w:val="1"/>
-        </w:numPr>
-      </w:pPr>
-      <w:r>
-        <w:t>Creo administrador con Id_User:1, username:admin1 y password:</w:t>
+        <w:t>Usuarios</w:t>
+      </w:r>
+    </w:p>
+    <w:p>
+      <w:pPr>
+        <w:pStyle w:val="Prrafodelista"/>
+        <w:numPr>
+          <w:ilvl w:val="0"/>
+          <w:numId w:val="1"/>
+        </w:numPr>
+      </w:pPr>
+      <w:r>
+        <w:t>Creamos</w:t>
+      </w:r>
+      <w:r>
+        <w:t xml:space="preserve"> administrador con Id_User:1, username:admin1 y password:</w:t>
       </w:r>
       <w:r>
         <w:t xml:space="preserve"> </w:t>
@@ -103,7 +99,10 @@
         </w:numPr>
       </w:pPr>
       <w:r>
-        <w:t>Creo administrador con Id_User:2, username:admin2</w:t>
+        <w:t xml:space="preserve">Creamos </w:t>
+      </w:r>
+      <w:r>
+        <w:t>administrador con Id_User:2, username:admin2</w:t>
       </w:r>
       <w:r>
         <w:t xml:space="preserve"> y password:</w:t>
@@ -142,6 +141,40 @@
         </w:numPr>
       </w:pPr>
       <w:r>
+        <w:t>Creamos el usuario con username: admin y password: w23q. Este usuario tiene un rol especial que le permite realizar todas las funcionalidades de la aplicación.</w:t>
+      </w:r>
+    </w:p>
+    <w:p>
+      <w:pPr>
+        <w:rPr>
+          <w:b/>
+          <w:u w:val="single"/>
+        </w:rPr>
+      </w:pPr>
+      <w:r>
+        <w:rPr>
+          <w:b/>
+          <w:u w:val="single"/>
+        </w:rPr>
+        <w:t>Elección</w:t>
+      </w:r>
+      <w:r>
+        <w:rPr>
+          <w:b/>
+          <w:u w:val="single"/>
+        </w:rPr>
+        <w:t xml:space="preserve"> de fecha</w:t>
+      </w:r>
+    </w:p>
+    <w:p>
+      <w:pPr>
+        <w:pStyle w:val="Prrafodelista"/>
+        <w:numPr>
+          <w:ilvl w:val="0"/>
+          <w:numId w:val="1"/>
+        </w:numPr>
+      </w:pPr>
+      <w:r>
         <w:t>Elegimos como fe</w:t>
       </w:r>
       <w:r>
@@ -186,6 +219,21 @@
     </w:p>
     <w:p>
       <w:pPr>
+        <w:rPr>
+          <w:b/>
+          <w:u w:val="single"/>
+        </w:rPr>
+      </w:pPr>
+      <w:r>
+        <w:rPr>
+          <w:b/>
+          <w:u w:val="single"/>
+        </w:rPr>
+        <w:t>Abm usuario</w:t>
+      </w:r>
+    </w:p>
+    <w:p>
+      <w:pPr>
         <w:pStyle w:val="Prrafodelista"/>
         <w:numPr>
           <w:ilvl w:val="0"/>
@@ -205,76 +253,7 @@
         </w:numPr>
       </w:pPr>
       <w:r>
-        <w:t>Creamos el usuario con username: admin y password: w23q. Este usuario tiene un rol especial que le permite realizar todas las funcionalidades de la aplicación.</w:t>
-      </w:r>
-    </w:p>
-    <w:p>
-      <w:pPr>
-        <w:pStyle w:val="Prrafodelista"/>
-        <w:numPr>
-          <w:ilvl w:val="0"/>
-          <w:numId w:val="1"/>
-        </w:numPr>
-      </w:pPr>
-      <w:r>
-        <w:t xml:space="preserve">Las publicaciones </w:t>
-      </w:r>
-      <w:r>
-        <w:t xml:space="preserve">creadas  </w:t>
-      </w:r>
-      <w:r>
-        <w:t>duran 1 mes</w:t>
-      </w:r>
-      <w:r>
-        <w:t xml:space="preserve"> </w:t>
-      </w:r>
-    </w:p>
-    <w:p>
-      <w:pPr>
-        <w:pStyle w:val="Prrafodelista"/>
-        <w:numPr>
-          <w:ilvl w:val="0"/>
-          <w:numId w:val="1"/>
-        </w:numPr>
-      </w:pPr>
-      <w:r>
-        <w:t xml:space="preserve">Para buscar publicaciones es obligatorio poner como </w:t>
-      </w:r>
-      <w:r>
-        <w:t>mínimo</w:t>
-      </w:r>
-      <w:r>
-        <w:t xml:space="preserve"> 1 rubro y la </w:t>
-      </w:r>
-      <w:r>
-        <w:t>descripción</w:t>
-      </w:r>
-    </w:p>
-    <w:p>
-      <w:pPr>
-        <w:pStyle w:val="Prrafodelista"/>
-        <w:numPr>
-          <w:ilvl w:val="0"/>
-          <w:numId w:val="1"/>
-        </w:numPr>
-      </w:pPr>
-      <w:r>
-        <w:t>Creamos el campo envío en las publicaciones, las migradas lo poseen en ‘false’ ya que es una funcionalidad nueva. Las nuevas publicac</w:t>
-      </w:r>
-      <w:r>
-        <w:t>iones pueden elegir esta opción siempre y cuando la visibilidad no sea la gratuita.</w:t>
-      </w:r>
-    </w:p>
-    <w:p>
-      <w:pPr>
-        <w:pStyle w:val="Prrafodelista"/>
-        <w:numPr>
-          <w:ilvl w:val="0"/>
-          <w:numId w:val="1"/>
-        </w:numPr>
-      </w:pPr>
-      <w:r>
-        <w:t>El precio del envio es igual al porcentaje de la visibilidad por el monto del producto vendido (sin importar cantidad)</w:t>
+        <w:t>Agregamos la funcionalidad de cambiar contraseña para los usuarios, para que puedan cambiar su propia contraseña, el administrador posee la funcionalidad de cambiar su contraseña y la contraseña de cualquier usuario dentro de la funcionalidad de ABM Usuario.</w:t>
       </w:r>
     </w:p>
     <w:p>
@@ -287,19 +266,82 @@
       </w:pPr>
       <w:r>
         <w:lastRenderedPageBreak/>
-        <w:t>Cada vez que inicia el sistema se hace un barrido sobre las publicaciones y se finaliza aquellas que hayan vencido</w:t>
-      </w:r>
-      <w:r>
-        <w:t xml:space="preserve"> basado en la fecha pasada por los appsettings como el enunciado lo pide</w:t>
-      </w:r>
-      <w:r>
-        <w:t xml:space="preserve">. En caso de que sean subastas se generara la facturación correspondiente y se adjudicara la compra al </w:t>
-      </w:r>
-      <w:r>
-        <w:t>último</w:t>
-      </w:r>
-      <w:r>
-        <w:t xml:space="preserve"> usuario que oferto.</w:t>
+        <w:t>Si se deshabilita un usuario empresa, todas sus publicaciones pasaran a estado pausado, sin posibilidad de ser visibles para comprar/ofertar. En caso de habilitar al usuario, todas sus publicaciones pausadas volverán a ser activas.</w:t>
+      </w:r>
+    </w:p>
+    <w:p>
+      <w:pPr>
+        <w:pStyle w:val="Prrafodelista"/>
+        <w:numPr>
+          <w:ilvl w:val="0"/>
+          <w:numId w:val="1"/>
+        </w:numPr>
+      </w:pPr>
+      <w:r>
+        <w:t>Al deshabilitar un usuario, no tendrá la posibilidad de ingresar al sistema, no podrá realizar ninguna operación.</w:t>
+      </w:r>
+    </w:p>
+    <w:p>
+      <w:pPr>
+        <w:rPr>
+          <w:b/>
+          <w:u w:val="single"/>
+        </w:rPr>
+      </w:pPr>
+      <w:r>
+        <w:rPr>
+          <w:b/>
+          <w:u w:val="single"/>
+        </w:rPr>
+        <w:t>Publicaciones</w:t>
+      </w:r>
+    </w:p>
+    <w:p>
+      <w:pPr>
+        <w:pStyle w:val="Prrafodelista"/>
+        <w:numPr>
+          <w:ilvl w:val="0"/>
+          <w:numId w:val="1"/>
+        </w:numPr>
+      </w:pPr>
+      <w:r>
+        <w:t>Para buscar publicaciones es obligatorio poner como mínimo 1 rubro y la descripción</w:t>
+      </w:r>
+    </w:p>
+    <w:p>
+      <w:pPr>
+        <w:pStyle w:val="Prrafodelista"/>
+        <w:numPr>
+          <w:ilvl w:val="0"/>
+          <w:numId w:val="1"/>
+        </w:numPr>
+      </w:pPr>
+      <w:r>
+        <w:t>Creamos el campo envío en las publicaciones, las migradas lo poseen en ‘false’ ya que es una funcionalidad nueva. Las nuevas publicaciones pueden elegir esta opción siempre y cuando la visibilidad no sea la gratuita.</w:t>
+      </w:r>
+    </w:p>
+    <w:p>
+      <w:pPr>
+        <w:pStyle w:val="Prrafodelista"/>
+        <w:numPr>
+          <w:ilvl w:val="0"/>
+          <w:numId w:val="1"/>
+        </w:numPr>
+      </w:pPr>
+      <w:r>
+        <w:t xml:space="preserve">Las publicaciones creadas  duran 1 mes </w:t>
+      </w:r>
+    </w:p>
+    <w:p>
+      <w:pPr>
+        <w:pStyle w:val="Prrafodelista"/>
+        <w:numPr>
+          <w:ilvl w:val="0"/>
+          <w:numId w:val="1"/>
+        </w:numPr>
+      </w:pPr>
+      <w:r>
+        <w:t>Cada vez que inicia el sistema se hace un barrido sobre las publicaciones y se finaliza aquellas que hayan vencido basado en la fecha pasada por los appsettings como el enunciado lo pide. En caso de que sean subastas se generara la facturación correspondiente y se adjudicara la compra al último usuario que oferto.</w:t>
       </w:r>
     </w:p>
     <w:p>
@@ -323,6 +365,87 @@
         </w:numPr>
       </w:pPr>
       <w:r>
+        <w:t>En el caso que se cree una publicación en borrador el usuario podrá acceder a ella para realizar modificaciones y ponerla en estado activa o no. No se podrá cambiar el tipo de visibilidad de la publicación.</w:t>
+      </w:r>
+    </w:p>
+    <w:p>
+      <w:pPr>
+        <w:rPr>
+          <w:b/>
+          <w:u w:val="single"/>
+        </w:rPr>
+      </w:pPr>
+      <w:r>
+        <w:rPr>
+          <w:b/>
+          <w:u w:val="single"/>
+        </w:rPr>
+        <w:t>Roles</w:t>
+      </w:r>
+    </w:p>
+    <w:p>
+      <w:pPr>
+        <w:pStyle w:val="Prrafodelista"/>
+        <w:numPr>
+          <w:ilvl w:val="0"/>
+          <w:numId w:val="1"/>
+        </w:numPr>
+      </w:pPr>
+      <w:r>
+        <w:t>Si se deshabilita un rol, ningún usuario podrá acceder con ese rol</w:t>
+      </w:r>
+    </w:p>
+    <w:p>
+      <w:pPr>
+        <w:rPr>
+          <w:b/>
+          <w:u w:val="single"/>
+        </w:rPr>
+      </w:pPr>
+      <w:r>
+        <w:rPr>
+          <w:b/>
+          <w:u w:val="single"/>
+        </w:rPr>
+        <w:t>Visibilidades</w:t>
+      </w:r>
+    </w:p>
+    <w:p>
+      <w:pPr>
+        <w:pStyle w:val="Prrafodelista"/>
+        <w:numPr>
+          <w:ilvl w:val="0"/>
+          <w:numId w:val="1"/>
+        </w:numPr>
+      </w:pPr>
+      <w:r>
+        <w:t>Si se deshabilita una visibilidad no se podrán crear nuevas publicaciones con esa visibilidad, las creadas permanecerán.</w:t>
+      </w:r>
+    </w:p>
+    <w:p>
+      <w:pPr>
+        <w:rPr>
+          <w:b/>
+          <w:u w:val="single"/>
+        </w:rPr>
+      </w:pPr>
+      <w:r>
+        <w:rPr>
+          <w:b/>
+          <w:u w:val="single"/>
+        </w:rPr>
+        <w:t>Calificaciones</w:t>
+      </w:r>
+    </w:p>
+    <w:p>
+      <w:pPr>
+        <w:pStyle w:val="Prrafodelista"/>
+        <w:numPr>
+          <w:ilvl w:val="0"/>
+          <w:numId w:val="1"/>
+        </w:numPr>
+      </w:pPr>
+      <w:r>
         <w:t xml:space="preserve">Las calificaciones migradas fueron migradas con la mitad de su valor ya que el rango de calificaciones era de 1 a 10 y ahora es de 1 a 5. </w:t>
       </w:r>
     </w:p>
@@ -335,58 +458,60 @@
         </w:numPr>
       </w:pPr>
       <w:r>
-        <w:t>Al deshabilitar un usuario, no tendrá la posibilidad de ingresar al sistema, no podrá realizar ninguna operación.</w:t>
-      </w:r>
-    </w:p>
-    <w:p>
-      <w:pPr>
-        <w:pStyle w:val="Prrafodelista"/>
-        <w:numPr>
-          <w:ilvl w:val="0"/>
-          <w:numId w:val="1"/>
-        </w:numPr>
-      </w:pPr>
-      <w:r>
-        <w:t>Si se deshabilita un usuario empresa, todas sus publicaciones pasaran a estado pausado, sin posibilidad de ser visibles para comprar/ofertar. En caso de habilitar al usuario, todas sus publicaciones pausadas volverán a ser activas</w:t>
-      </w:r>
-      <w:r>
-        <w:t>.</w:t>
-      </w:r>
-    </w:p>
-    <w:p>
-      <w:pPr>
-        <w:pStyle w:val="Prrafodelista"/>
-        <w:numPr>
-          <w:ilvl w:val="0"/>
-          <w:numId w:val="1"/>
-        </w:numPr>
-      </w:pPr>
-      <w:r>
-        <w:t>Si se deshabilita un rol, ningún usuario podrá acceder con ese rol</w:t>
-      </w:r>
-    </w:p>
-    <w:p>
-      <w:pPr>
-        <w:pStyle w:val="Prrafodelista"/>
-        <w:numPr>
-          <w:ilvl w:val="0"/>
-          <w:numId w:val="1"/>
-        </w:numPr>
-      </w:pPr>
-      <w:r>
-        <w:t>Si se deshabilita una visibilidad no se podrán crear nuevas publicaciones con esa visibilidad, las creadas permanecerán.</w:t>
-      </w:r>
-    </w:p>
-    <w:p>
-      <w:pPr>
-        <w:pStyle w:val="Prrafodelista"/>
-        <w:numPr>
-          <w:ilvl w:val="0"/>
-          <w:numId w:val="1"/>
-        </w:numPr>
-      </w:pPr>
-      <w:r>
-        <w:t>Agregamos la funcionalidad de cambiar contraseña para los usuarios, para que puedan cambiar su propia contraseña, el administrador posee la funcionalidad de cambiar su contraseña y la contraseña de cualquier usuario dentro de la funcionalidad de ABM Usuario.</w:t>
+        <w:t>Creamos la tabla Reputacion con 5 tipos de reputaciones, la reputación de un usuario se calcula como la suma de todas las estrellas recibidas dividido la cantidad de calificaciones.</w:t>
+      </w:r>
+    </w:p>
+    <w:p>
+      <w:pPr>
+        <w:pStyle w:val="Prrafodelista"/>
+        <w:numPr>
+          <w:ilvl w:val="0"/>
+          <w:numId w:val="1"/>
+        </w:numPr>
+      </w:pPr>
+      <w:r>
+        <w:t>Todos los usuarios nuevos no poseen reputación, cada vez que alguien califica, se modifica la reputación del usuario calificado.</w:t>
+      </w:r>
+    </w:p>
+    <w:p>
+      <w:pPr>
+        <w:pStyle w:val="Prrafodelista"/>
+        <w:numPr>
+          <w:ilvl w:val="0"/>
+          <w:numId w:val="1"/>
+        </w:numPr>
+      </w:pPr>
+      <w:r>
+        <w:t>Al final de la migración calculamos todas las reputaciones de los usuarios migrados, basándonos en las calificaciones migradas.</w:t>
+      </w:r>
+    </w:p>
+    <w:p>
+      <w:pPr>
+        <w:ind w:left="360"/>
+        <w:rPr>
+          <w:b/>
+          <w:u w:val="single"/>
+        </w:rPr>
+      </w:pPr>
+      <w:r>
+        <w:rPr>
+          <w:b/>
+          <w:u w:val="single"/>
+        </w:rPr>
+        <w:t>Facturas</w:t>
+      </w:r>
+    </w:p>
+    <w:p>
+      <w:pPr>
+        <w:pStyle w:val="Prrafodelista"/>
+        <w:numPr>
+          <w:ilvl w:val="0"/>
+          <w:numId w:val="1"/>
+        </w:numPr>
+      </w:pPr>
+      <w:r>
+        <w:lastRenderedPageBreak/>
+        <w:t>El precio de la factura por envió es igual al porcentaje de la visibilidad por el monto del producto vendido (sin importar cantidad)</w:t>
       </w:r>
     </w:p>
     <w:p>
@@ -410,52 +535,30 @@
         </w:numPr>
       </w:pPr>
       <w:r>
-        <w:t>En el caso que se cree una publicación en borrador el usuario podrá acceder a ella para realizar modificaciones y ponerla en estado activa o no. No se podrá cambiar el tipo de visibilidad de la publicación.</w:t>
-      </w:r>
-    </w:p>
-    <w:p>
-      <w:pPr>
-        <w:pStyle w:val="Prrafodelista"/>
-        <w:numPr>
-          <w:ilvl w:val="0"/>
-          <w:numId w:val="1"/>
-        </w:numPr>
-      </w:pPr>
-      <w:r>
-        <w:t>Creamos la tabla Reputacion con 5 tipos de reputaciones, la reputación de un usuario se calcula como la suma de todas las estrellas recibidas dividido la cantidad de calificaciones.</w:t>
-      </w:r>
-    </w:p>
-    <w:p>
-      <w:pPr>
-        <w:pStyle w:val="Prrafodelista"/>
-        <w:numPr>
-          <w:ilvl w:val="0"/>
-          <w:numId w:val="1"/>
-        </w:numPr>
-      </w:pPr>
-      <w:r>
-        <w:t>Todos los usuarios nuevos no poseen reputación, cada vez que alguien califica, se modifica la reputación del usuario calificado.</w:t>
-      </w:r>
-    </w:p>
-    <w:p>
-      <w:pPr>
-        <w:pStyle w:val="Prrafodelista"/>
-        <w:numPr>
-          <w:ilvl w:val="0"/>
-          <w:numId w:val="1"/>
-        </w:numPr>
-      </w:pPr>
-      <w:r>
-        <w:t>Al final de la migración calculamos todas las reputaciones de los usuarios migrados, basándonos en las calificaciones migradas.</w:t>
-      </w:r>
+        <w:t>Cada vez que inicia el sistema se hace un barrido sobre las publicaciones y se finaliza aquellas que hayan vencido basado en la fecha pasada por los appsettings como el enunciado lo pide. En caso de que sean subastas se generara la facturación correspondiente y se adjudicara la compra al último usuario que oferto.</w:t>
+      </w:r>
+    </w:p>
+    <w:p>
+      <w:pPr>
+        <w:pStyle w:val="Prrafodelista"/>
+        <w:numPr>
+          <w:ilvl w:val="0"/>
+          <w:numId w:val="1"/>
+        </w:numPr>
+      </w:pPr>
+      <w:r>
+        <w:t>Aquellas subastas que venzan sin ninguna oferta realizada en la misma se darán por finalizada sin generar ninguna factura de compra ya que nadie adquirió el producto ofertado.</w:t>
+      </w:r>
+    </w:p>
+    <w:p>
+      <w:pPr>
+        <w:ind w:left="360"/>
+      </w:pPr>
     </w:p>
     <w:p/>
     <w:p/>
-    <w:p>
-      <w:pPr>
-        <w:ind w:left="360"/>
-      </w:pPr>
-    </w:p>
+    <w:p/>
+    <w:p/>
     <w:sectPr>
       <w:headerReference w:type="default" r:id="rId7"/>
       <w:pgSz w:w="12240" w:h="15840"/>
@@ -539,6 +642,118 @@
 <file path=word/numbering.xml><?xml version="1.0" encoding="utf-8"?>
 <w:numbering xmlns:ve="http://schemas.openxmlformats.org/markup-compatibility/2006" xmlns:o="urn:schemas-microsoft-com:office:office" xmlns:r="http://schemas.openxmlformats.org/officeDocument/2006/relationships" xmlns:m="http://schemas.openxmlformats.org/officeDocument/2006/math" xmlns:v="urn:schemas-microsoft-com:vml" xmlns:wp="http://schemas.openxmlformats.org/drawingml/2006/wordprocessingDrawing" xmlns:w10="urn:schemas-microsoft-com:office:word" xmlns:w="http://schemas.openxmlformats.org/wordprocessingml/2006/main" xmlns:wne="http://schemas.microsoft.com/office/word/2006/wordml">
   <w:abstractNum w:abstractNumId="0">
+    <w:nsid w:val="32603EC4"/>
+    <w:multiLevelType w:val="hybridMultilevel"/>
+    <w:tmpl w:val="D9B462C8"/>
+    <w:lvl w:ilvl="0" w:tplc="E9EA7018">
+      <w:numFmt w:val="bullet"/>
+      <w:lvlText w:val="-"/>
+      <w:lvlJc w:val="left"/>
+      <w:pPr>
+        <w:ind w:left="720" w:hanging="360"/>
+      </w:pPr>
+      <w:rPr>
+        <w:rFonts w:ascii="Calibri" w:eastAsiaTheme="minorHAnsi" w:hAnsi="Calibri" w:cs="Calibri" w:hint="default"/>
+      </w:rPr>
+    </w:lvl>
+    <w:lvl w:ilvl="1" w:tplc="2C0A0003" w:tentative="1">
+      <w:start w:val="1"/>
+      <w:numFmt w:val="bullet"/>
+      <w:lvlText w:val="o"/>
+      <w:lvlJc w:val="left"/>
+      <w:pPr>
+        <w:ind w:left="1440" w:hanging="360"/>
+      </w:pPr>
+      <w:rPr>
+        <w:rFonts w:ascii="Courier New" w:hAnsi="Courier New" w:cs="Courier New" w:hint="default"/>
+      </w:rPr>
+    </w:lvl>
+    <w:lvl w:ilvl="2" w:tplc="2C0A0005" w:tentative="1">
+      <w:start w:val="1"/>
+      <w:numFmt w:val="bullet"/>
+      <w:lvlText w:val=""/>
+      <w:lvlJc w:val="left"/>
+      <w:pPr>
+        <w:ind w:left="2160" w:hanging="360"/>
+      </w:pPr>
+      <w:rPr>
+        <w:rFonts w:ascii="Wingdings" w:hAnsi="Wingdings" w:hint="default"/>
+      </w:rPr>
+    </w:lvl>
+    <w:lvl w:ilvl="3" w:tplc="2C0A0001" w:tentative="1">
+      <w:start w:val="1"/>
+      <w:numFmt w:val="bullet"/>
+      <w:lvlText w:val=""/>
+      <w:lvlJc w:val="left"/>
+      <w:pPr>
+        <w:ind w:left="2880" w:hanging="360"/>
+      </w:pPr>
+      <w:rPr>
+        <w:rFonts w:ascii="Symbol" w:hAnsi="Symbol" w:hint="default"/>
+      </w:rPr>
+    </w:lvl>
+    <w:lvl w:ilvl="4" w:tplc="2C0A0003" w:tentative="1">
+      <w:start w:val="1"/>
+      <w:numFmt w:val="bullet"/>
+      <w:lvlText w:val="o"/>
+      <w:lvlJc w:val="left"/>
+      <w:pPr>
+        <w:ind w:left="3600" w:hanging="360"/>
+      </w:pPr>
+      <w:rPr>
+        <w:rFonts w:ascii="Courier New" w:hAnsi="Courier New" w:cs="Courier New" w:hint="default"/>
+      </w:rPr>
+    </w:lvl>
+    <w:lvl w:ilvl="5" w:tplc="2C0A0005" w:tentative="1">
+      <w:start w:val="1"/>
+      <w:numFmt w:val="bullet"/>
+      <w:lvlText w:val=""/>
+      <w:lvlJc w:val="left"/>
+      <w:pPr>
+        <w:ind w:left="4320" w:hanging="360"/>
+      </w:pPr>
+      <w:rPr>
+        <w:rFonts w:ascii="Wingdings" w:hAnsi="Wingdings" w:hint="default"/>
+      </w:rPr>
+    </w:lvl>
+    <w:lvl w:ilvl="6" w:tplc="2C0A0001" w:tentative="1">
+      <w:start w:val="1"/>
+      <w:numFmt w:val="bullet"/>
+      <w:lvlText w:val=""/>
+      <w:lvlJc w:val="left"/>
+      <w:pPr>
+        <w:ind w:left="5040" w:hanging="360"/>
+      </w:pPr>
+      <w:rPr>
+        <w:rFonts w:ascii="Symbol" w:hAnsi="Symbol" w:hint="default"/>
+      </w:rPr>
+    </w:lvl>
+    <w:lvl w:ilvl="7" w:tplc="2C0A0003" w:tentative="1">
+      <w:start w:val="1"/>
+      <w:numFmt w:val="bullet"/>
+      <w:lvlText w:val="o"/>
+      <w:lvlJc w:val="left"/>
+      <w:pPr>
+        <w:ind w:left="5760" w:hanging="360"/>
+      </w:pPr>
+      <w:rPr>
+        <w:rFonts w:ascii="Courier New" w:hAnsi="Courier New" w:cs="Courier New" w:hint="default"/>
+      </w:rPr>
+    </w:lvl>
+    <w:lvl w:ilvl="8" w:tplc="2C0A0005" w:tentative="1">
+      <w:start w:val="1"/>
+      <w:numFmt w:val="bullet"/>
+      <w:lvlText w:val=""/>
+      <w:lvlJc w:val="left"/>
+      <w:pPr>
+        <w:ind w:left="6480" w:hanging="360"/>
+      </w:pPr>
+      <w:rPr>
+        <w:rFonts w:ascii="Wingdings" w:hAnsi="Wingdings" w:hint="default"/>
+      </w:rPr>
+    </w:lvl>
+  </w:abstractNum>
+  <w:abstractNum w:abstractNumId="1">
     <w:nsid w:val="698E3C50"/>
     <w:multiLevelType w:val="hybridMultilevel"/>
     <w:tmpl w:val="26807610"/>
@@ -651,6 +866,9 @@
     </w:lvl>
   </w:abstractNum>
   <w:num w:numId="1">
+    <w:abstractNumId w:val="1"/>
+  </w:num>
+  <w:num w:numId="2">
     <w:abstractNumId w:val="0"/>
   </w:num>
 </w:numbering>

</xml_diff>

<commit_message>
agrego en la estrategia lo de los roles inhabilitados
</commit_message>
<xml_diff>
--- a/Estrategia.docx
+++ b/Estrategia.docx
@@ -397,6 +397,18 @@
     </w:p>
     <w:p>
       <w:pPr>
+        <w:pStyle w:val="Prrafodelista"/>
+        <w:numPr>
+          <w:ilvl w:val="0"/>
+          <w:numId w:val="1"/>
+        </w:numPr>
+      </w:pPr>
+      <w:r>
+        <w:t>Los usuarios siguen teniendo ese rol, así en el caso de que se vuelva a habilitar pueden volver a acceder con el mismo.</w:t>
+      </w:r>
+    </w:p>
+    <w:p>
+      <w:pPr>
         <w:rPr>
           <w:b/>
           <w:u w:val="single"/>
@@ -498,6 +510,7 @@
           <w:b/>
           <w:u w:val="single"/>
         </w:rPr>
+        <w:lastRenderedPageBreak/>
         <w:t>Facturas</w:t>
       </w:r>
     </w:p>
@@ -510,7 +523,6 @@
         </w:numPr>
       </w:pPr>
       <w:r>
-        <w:lastRenderedPageBreak/>
         <w:t>El precio de la factura por envió es igual al porcentaje de la visibilidad por el monto del producto vendido (sin importar cantidad)</w:t>
       </w:r>
     </w:p>

</xml_diff>

<commit_message>
hago q las compras inmediatas solo puedan tener un max de 300 de stock, se lagueaba si ponias mucho stock
</commit_message>
<xml_diff>
--- a/Estrategia.docx
+++ b/Estrategia.docx
@@ -376,6 +376,18 @@
     </w:p>
     <w:p>
       <w:pPr>
+        <w:pStyle w:val="Prrafodelista"/>
+        <w:numPr>
+          <w:ilvl w:val="0"/>
+          <w:numId w:val="1"/>
+        </w:numPr>
+      </w:pPr>
+      <w:r>
+        <w:t>El stock máximo es de 300 (solo compras inmediatas).</w:t>
+      </w:r>
+    </w:p>
+    <w:p>
+      <w:pPr>
         <w:rPr>
           <w:b/>
           <w:u w:val="single"/>
@@ -500,6 +512,7 @@
         </w:numPr>
       </w:pPr>
       <w:r>
+        <w:lastRenderedPageBreak/>
         <w:t>Al final de la migración calculamos todas las reputaciones de los usuarios migrados, basándonos en las calificaciones migradas.</w:t>
       </w:r>
     </w:p>
@@ -516,7 +529,6 @@
           <w:b/>
           <w:u w:val="single"/>
         </w:rPr>
-        <w:lastRenderedPageBreak/>
         <w:t>Facturas</w:t>
       </w:r>
     </w:p>

</xml_diff>

<commit_message>
agrego lo de pausar publicaciones de clientes
</commit_message>
<xml_diff>
--- a/Estrategia.docx
+++ b/Estrategia.docx
@@ -294,7 +294,13 @@
         </w:numPr>
       </w:pPr>
       <w:r>
-        <w:t>Si se deshabilita un usuario empresa, todas sus publicaciones pasaran a estado pausado, sin posibilidad de ser visibles para comprar/ofertar. En caso de habilitar al usuario, todas sus publicaciones pausadas volverán a ser activas.</w:t>
+        <w:t>Si se deshabilita un usuario empresa</w:t>
+      </w:r>
+      <w:r>
+        <w:t xml:space="preserve"> o cliente</w:t>
+      </w:r>
+      <w:r>
+        <w:t>, todas sus publicaciones pasaran a estado pausado, sin posibilidad de ser visibles para comprar/ofertar. En caso de habilitar al usuario, todas sus publicaciones pausadas volverán a ser activas.</w:t>
       </w:r>
     </w:p>
     <w:p>
@@ -468,7 +474,10 @@
         </w:numPr>
       </w:pPr>
       <w:r>
-        <w:t>Los usuarios siguen teniendo ese rol, así en el caso de que se vuelva a habilitar pueden volver a acceder con el mismo.</w:t>
+        <w:t xml:space="preserve">Los usuarios </w:t>
+      </w:r>
+      <w:r>
+        <w:t>que poseían un rol que fue inhabilitado, no lo poseen más, en caso de dar alta devuelta al rol, los usuarios que poseían el rol antes de que haya sido deshabilitado no lo poseerán más.</w:t>
       </w:r>
     </w:p>
     <w:p>
@@ -522,6 +531,7 @@
         </w:numPr>
       </w:pPr>
       <w:r>
+        <w:lastRenderedPageBreak/>
         <w:t xml:space="preserve">Las calificaciones migradas fueron migradas con la mitad de su valor ya que el rango de calificaciones era de 1 a 10 y ahora es de 1 a 5. </w:t>
       </w:r>
     </w:p>
@@ -534,7 +544,6 @@
         </w:numPr>
       </w:pPr>
       <w:r>
-        <w:lastRenderedPageBreak/>
         <w:t>Creamos la tabla Reputacion con 5 tipos de reputaciones, la reputación de un usuario se calcula como la suma de todas las estrellas recibidas dividido la cantidad de calificaciones.</w:t>
       </w:r>
     </w:p>
@@ -735,7 +744,7 @@
             <w:rPr>
               <w:noProof/>
             </w:rPr>
-            <w:t>3</w:t>
+            <w:t>2</w:t>
           </w:r>
         </w:fldSimple>
       </w:p>

</xml_diff>

<commit_message>
corrijo lo de las visibilidades
</commit_message>
<xml_diff>
--- a/Estrategia.docx
+++ b/Estrategia.docx
@@ -591,6 +591,30 @@
           <w:u w:val="single"/>
         </w:rPr>
         <w:t>Facturas</w:t>
+      </w:r>
+    </w:p>
+    <w:p>
+      <w:pPr>
+        <w:pStyle w:val="Prrafodelista"/>
+        <w:numPr>
+          <w:ilvl w:val="0"/>
+          <w:numId w:val="1"/>
+        </w:numPr>
+      </w:pPr>
+      <w:r>
+        <w:t>Cada vez que se genera una publicación se genera una factura con un ítem que contiene la comisión por publicación.</w:t>
+      </w:r>
+    </w:p>
+    <w:p>
+      <w:pPr>
+        <w:pStyle w:val="Prrafodelista"/>
+        <w:numPr>
+          <w:ilvl w:val="0"/>
+          <w:numId w:val="1"/>
+        </w:numPr>
+      </w:pPr>
+      <w:r>
+        <w:t>Cada vez que un usuario compra en una publicación, se genera una factura al vendedor con 2 items que son la comisión por producto vendido  y el envió en caso de la publicación tenga envió, en caso contrario no generara este ítem.</w:t>
       </w:r>
     </w:p>
     <w:p>
@@ -744,7 +768,7 @@
             <w:rPr>
               <w:noProof/>
             </w:rPr>
-            <w:t>2</w:t>
+            <w:t>3</w:t>
           </w:r>
         </w:fldSimple>
       </w:p>

</xml_diff>